<commit_message>
add lab2 on OS
</commit_message>
<xml_diff>
--- a/3 Course/Информационные системы и базы данных/Lab2/ИСБДЛаб2.docx
+++ b/3 Course/Информационные системы и базы данных/Lab2/ИСБДЛаб2.docx
@@ -1352,6 +1352,7 @@
       <w:pPr>
         <w:rPr>
           <w:rFonts w:ascii="Arial" w:hAnsi="Arial" w:cs="Arial"/>
+          <w:lang w:val="en-US"/>
         </w:rPr>
       </w:pPr>
       <w:r>
@@ -1730,8 +1731,9 @@
           <w:bCs/>
           <w:color w:val="000000"/>
         </w:rPr>
-        <w:t>используются</w:t>
-      </w:r>
+        <w:t xml:space="preserve">в отношении нет повторяющихся групп (атрибутов с одинаковым смыслом), все атрибуты </w:t>
+      </w:r>
+      <w:proofErr w:type="spellStart"/>
       <w:r>
         <w:rPr>
           <w:rFonts w:ascii="Arial" w:hAnsi="Arial" w:cs="Arial"/>
@@ -1739,7 +1741,17 @@
           <w:bCs/>
           <w:color w:val="000000"/>
         </w:rPr>
-        <w:t xml:space="preserve"> только скалярные значения, все атрибуты простые, повторений строк нет благодаря наличию первичных ключей</w:t>
+        <w:t>атомарны</w:t>
+      </w:r>
+      <w:proofErr w:type="spellEnd"/>
+      <w:r>
+        <w:rPr>
+          <w:rFonts w:ascii="Arial" w:hAnsi="Arial" w:cs="Arial"/>
+          <w:b/>
+          <w:bCs/>
+          <w:color w:val="000000"/>
+        </w:rPr>
+        <w:t xml:space="preserve"> и у отношения есть ключ</w:t>
       </w:r>
     </w:p>
     <w:p>
@@ -1791,7 +1803,59 @@
           <w:color w:val="111111"/>
           <w:shd w:val="clear" w:color="auto" w:fill="FFFFFF"/>
         </w:rPr>
-        <w:t xml:space="preserve">тношения находятся в 1НФ, и все атрибуты зависят от </w:t>
+        <w:t xml:space="preserve">тношения находятся в 1НФ, и все </w:t>
+      </w:r>
+      <w:proofErr w:type="spellStart"/>
+      <w:r>
+        <w:rPr>
+          <w:rFonts w:ascii="Arial" w:hAnsi="Arial" w:cs="Arial"/>
+          <w:b/>
+          <w:bCs/>
+          <w:color w:val="111111"/>
+          <w:shd w:val="clear" w:color="auto" w:fill="FFFFFF"/>
+        </w:rPr>
+        <w:t>неключевые</w:t>
+      </w:r>
+      <w:proofErr w:type="spellEnd"/>
+      <w:r>
+        <w:rPr>
+          <w:rFonts w:ascii="Arial" w:hAnsi="Arial" w:cs="Arial"/>
+          <w:b/>
+          <w:bCs/>
+          <w:color w:val="111111"/>
+          <w:shd w:val="clear" w:color="auto" w:fill="FFFFFF"/>
+        </w:rPr>
+        <w:t xml:space="preserve"> </w:t>
+      </w:r>
+      <w:r>
+        <w:rPr>
+          <w:rFonts w:ascii="Arial" w:hAnsi="Arial" w:cs="Arial"/>
+          <w:b/>
+          <w:bCs/>
+          <w:color w:val="111111"/>
+          <w:shd w:val="clear" w:color="auto" w:fill="FFFFFF"/>
+        </w:rPr>
+        <w:t xml:space="preserve">атрибуты </w:t>
+      </w:r>
+      <w:r>
+        <w:rPr>
+          <w:rFonts w:ascii="Arial" w:hAnsi="Arial" w:cs="Arial"/>
+          <w:b/>
+          <w:bCs/>
+          <w:color w:val="111111"/>
+          <w:shd w:val="clear" w:color="auto" w:fill="FFFFFF"/>
+        </w:rPr>
+        <w:t xml:space="preserve">функционально </w:t>
+      </w:r>
+      <w:r>
+        <w:rPr>
+          <w:rFonts w:ascii="Arial" w:hAnsi="Arial" w:cs="Arial"/>
+          <w:b/>
+          <w:bCs/>
+          <w:color w:val="111111"/>
+          <w:shd w:val="clear" w:color="auto" w:fill="FFFFFF"/>
+        </w:rPr>
+        <w:t xml:space="preserve">зависят от </w:t>
       </w:r>
       <w:r>
         <w:rPr>

</xml_diff>